<commit_message>
gegevenset aanpassing in document
</commit_message>
<xml_diff>
--- a/city-pass/doc/CityPass.docx
+++ b/city-pass/doc/CityPass.docx
@@ -1,6 +1,6 @@
 
 <file path=word/document.xml><?xml version="1.0" encoding="utf-8"?>
-<w:document xmlns:wpc="http://schemas.microsoft.com/office/word/2010/wordprocessingCanvas" xmlns:mc="http://schemas.openxmlformats.org/markup-compatibility/2006" xmlns:o="urn:schemas-microsoft-com:office:office" xmlns:r="http://schemas.openxmlformats.org/officeDocument/2006/relationships" xmlns:m="http://schemas.openxmlformats.org/officeDocument/2006/math" xmlns:v="urn:schemas-microsoft-com:vml" xmlns:wp14="http://schemas.microsoft.com/office/word/2010/wordprocessingDrawing" xmlns:wp="http://schemas.openxmlformats.org/drawingml/2006/wordprocessingDrawing" xmlns:w10="urn:schemas-microsoft-com:office:word" xmlns:w="http://schemas.openxmlformats.org/wordprocessingml/2006/main" xmlns:w14="http://schemas.microsoft.com/office/word/2010/wordml" xmlns:w15="http://schemas.microsoft.com/office/word/2012/wordml" xmlns:wpg="http://schemas.microsoft.com/office/word/2010/wordprocessingGroup" xmlns:wpi="http://schemas.microsoft.com/office/word/2010/wordprocessingInk" xmlns:wne="http://schemas.microsoft.com/office/word/2006/wordml" xmlns:wps="http://schemas.microsoft.com/office/word/2010/wordprocessingShape" mc:Ignorable="w14 w15 wp14">
+<w:document xmlns:wpc="http://schemas.microsoft.com/office/word/2010/wordprocessingCanvas" xmlns:cx="http://schemas.microsoft.com/office/drawing/2014/chartex" xmlns:mc="http://schemas.openxmlformats.org/markup-compatibility/2006" xmlns:o="urn:schemas-microsoft-com:office:office" xmlns:r="http://schemas.openxmlformats.org/officeDocument/2006/relationships" xmlns:m="http://schemas.openxmlformats.org/officeDocument/2006/math" xmlns:v="urn:schemas-microsoft-com:vml" xmlns:wp14="http://schemas.microsoft.com/office/word/2010/wordprocessingDrawing" xmlns:wp="http://schemas.openxmlformats.org/drawingml/2006/wordprocessingDrawing" xmlns:w10="urn:schemas-microsoft-com:office:word" xmlns:w="http://schemas.openxmlformats.org/wordprocessingml/2006/main" xmlns:w14="http://schemas.microsoft.com/office/word/2010/wordml" xmlns:w15="http://schemas.microsoft.com/office/word/2012/wordml" xmlns:w16se="http://schemas.microsoft.com/office/word/2015/wordml/symex" xmlns:wpg="http://schemas.microsoft.com/office/word/2010/wordprocessingGroup" xmlns:wpi="http://schemas.microsoft.com/office/word/2010/wordprocessingInk" xmlns:wne="http://schemas.microsoft.com/office/word/2006/wordml" xmlns:wps="http://schemas.microsoft.com/office/word/2010/wordprocessingShape" mc:Ignorable="w14 w15 w16se wp14">
   <w:body>
     <w:p>
       <w:r>
@@ -119,145 +119,266 @@
     </w:p>
     <w:p>
       <w:pPr>
-        <w:pStyle w:val="Lijstalinea"/>
         <w:numPr>
           <w:ilvl w:val="0"/>
-          <w:numId w:val="1"/>
+          <w:numId w:val="2"/>
         </w:numPr>
-        <w:spacing w:after="0"/>
-      </w:pPr>
-      <w:r>
-        <w:t>Naam</w:t>
-      </w:r>
-    </w:p>
-    <w:p>
-      <w:pPr>
-        <w:pStyle w:val="Lijstalinea"/>
+        <w:autoSpaceDE w:val="0"/>
+        <w:autoSpaceDN w:val="0"/>
+        <w:adjustRightInd w:val="0"/>
+        <w:spacing w:after="0" w:line="259" w:lineRule="atLeast"/>
+        <w:ind w:left="720" w:hanging="360"/>
+        <w:rPr>
+          <w:rFonts w:ascii="Calibri" w:hAnsi="Calibri" w:cs="Calibri"/>
+          <w:lang w:val="nl"/>
+        </w:rPr>
+      </w:pPr>
+      <w:r>
+        <w:rPr>
+          <w:rFonts w:ascii="Calibri" w:hAnsi="Calibri" w:cs="Calibri"/>
+          <w:lang w:val="nl"/>
+        </w:rPr>
+        <w:t>geslachtsnaam</w:t>
+      </w:r>
+    </w:p>
+    <w:p>
+      <w:pPr>
         <w:numPr>
           <w:ilvl w:val="0"/>
-          <w:numId w:val="1"/>
+          <w:numId w:val="2"/>
         </w:numPr>
-        <w:spacing w:after="0"/>
-      </w:pPr>
-      <w:r>
-        <w:t>Voorvoegsels</w:t>
-      </w:r>
-    </w:p>
-    <w:p>
-      <w:pPr>
-        <w:pStyle w:val="Lijstalinea"/>
+        <w:autoSpaceDE w:val="0"/>
+        <w:autoSpaceDN w:val="0"/>
+        <w:adjustRightInd w:val="0"/>
+        <w:spacing w:after="0" w:line="259" w:lineRule="atLeast"/>
+        <w:ind w:left="720" w:hanging="360"/>
+        <w:rPr>
+          <w:rFonts w:ascii="Calibri" w:hAnsi="Calibri" w:cs="Calibri"/>
+          <w:lang w:val="nl"/>
+        </w:rPr>
+      </w:pPr>
+      <w:r>
+        <w:rPr>
+          <w:rFonts w:ascii="Calibri" w:hAnsi="Calibri" w:cs="Calibri"/>
+          <w:lang w:val="nl"/>
+        </w:rPr>
+        <w:t>voorvoegselGeslachtnaam</w:t>
+      </w:r>
+    </w:p>
+    <w:p>
+      <w:pPr>
         <w:numPr>
           <w:ilvl w:val="0"/>
-          <w:numId w:val="1"/>
+          <w:numId w:val="2"/>
         </w:numPr>
-        <w:spacing w:after="0"/>
-      </w:pPr>
-      <w:r>
-        <w:t>Voorletters</w:t>
-      </w:r>
-    </w:p>
-    <w:p>
-      <w:pPr>
-        <w:pStyle w:val="Lijstalinea"/>
+        <w:autoSpaceDE w:val="0"/>
+        <w:autoSpaceDN w:val="0"/>
+        <w:adjustRightInd w:val="0"/>
+        <w:spacing w:after="0" w:line="259" w:lineRule="atLeast"/>
+        <w:ind w:left="720" w:hanging="360"/>
+        <w:rPr>
+          <w:rFonts w:ascii="Calibri" w:hAnsi="Calibri" w:cs="Calibri"/>
+          <w:lang w:val="nl"/>
+        </w:rPr>
+      </w:pPr>
+      <w:r>
+        <w:rPr>
+          <w:rFonts w:ascii="Calibri" w:hAnsi="Calibri" w:cs="Calibri"/>
+          <w:lang w:val="nl"/>
+        </w:rPr>
+        <w:t>voorletterAanschrijving</w:t>
+      </w:r>
+    </w:p>
+    <w:p>
+      <w:pPr>
         <w:numPr>
           <w:ilvl w:val="0"/>
-          <w:numId w:val="1"/>
+          <w:numId w:val="2"/>
         </w:numPr>
-        <w:spacing w:after="0"/>
-      </w:pPr>
-      <w:r>
-        <w:t xml:space="preserve">Geboorte datum </w:t>
-      </w:r>
-    </w:p>
-    <w:p>
-      <w:pPr>
-        <w:pStyle w:val="Lijstalinea"/>
+        <w:autoSpaceDE w:val="0"/>
+        <w:autoSpaceDN w:val="0"/>
+        <w:adjustRightInd w:val="0"/>
+        <w:spacing w:after="0" w:line="259" w:lineRule="atLeast"/>
+        <w:ind w:left="720" w:hanging="360"/>
+        <w:rPr>
+          <w:rFonts w:ascii="Calibri" w:hAnsi="Calibri" w:cs="Calibri"/>
+          <w:lang w:val="nl"/>
+        </w:rPr>
+      </w:pPr>
+      <w:r>
+        <w:rPr>
+          <w:rFonts w:ascii="Calibri" w:hAnsi="Calibri" w:cs="Calibri"/>
+          <w:lang w:val="nl"/>
+        </w:rPr>
+        <w:t>geboorteDatum</w:t>
+      </w:r>
+    </w:p>
+    <w:p>
+      <w:pPr>
         <w:numPr>
           <w:ilvl w:val="0"/>
-          <w:numId w:val="1"/>
+          <w:numId w:val="2"/>
         </w:numPr>
-        <w:spacing w:after="0"/>
-      </w:pPr>
-      <w:r>
-        <w:t>BSN</w:t>
-      </w:r>
-    </w:p>
-    <w:p>
-      <w:pPr>
-        <w:pStyle w:val="Lijstalinea"/>
+        <w:autoSpaceDE w:val="0"/>
+        <w:autoSpaceDN w:val="0"/>
+        <w:adjustRightInd w:val="0"/>
+        <w:spacing w:after="0" w:line="259" w:lineRule="atLeast"/>
+        <w:ind w:left="720" w:hanging="360"/>
+        <w:rPr>
+          <w:rFonts w:ascii="Calibri" w:hAnsi="Calibri" w:cs="Calibri"/>
+          <w:lang w:val="nl"/>
+        </w:rPr>
+      </w:pPr>
+      <w:r>
+        <w:rPr>
+          <w:rFonts w:ascii="Calibri" w:hAnsi="Calibri" w:cs="Calibri"/>
+          <w:lang w:val="nl"/>
+        </w:rPr>
+        <w:t>burgerservicenummer</w:t>
+      </w:r>
+    </w:p>
+    <w:p>
+      <w:pPr>
         <w:numPr>
           <w:ilvl w:val="0"/>
-          <w:numId w:val="1"/>
+          <w:numId w:val="2"/>
         </w:numPr>
-        <w:spacing w:after="0"/>
-      </w:pPr>
-      <w:r>
-        <w:t>Straat</w:t>
-      </w:r>
-    </w:p>
-    <w:p>
-      <w:pPr>
-        <w:pStyle w:val="Lijstalinea"/>
+        <w:autoSpaceDE w:val="0"/>
+        <w:autoSpaceDN w:val="0"/>
+        <w:adjustRightInd w:val="0"/>
+        <w:spacing w:after="0" w:line="259" w:lineRule="atLeast"/>
+        <w:ind w:left="720" w:hanging="360"/>
+        <w:rPr>
+          <w:rFonts w:ascii="Calibri" w:hAnsi="Calibri" w:cs="Calibri"/>
+          <w:lang w:val="nl"/>
+        </w:rPr>
+      </w:pPr>
+      <w:r>
+        <w:rPr>
+          <w:rFonts w:ascii="Calibri" w:hAnsi="Calibri" w:cs="Calibri"/>
+          <w:lang w:val="nl"/>
+        </w:rPr>
+        <w:t>straatnaam</w:t>
+      </w:r>
+    </w:p>
+    <w:p>
+      <w:pPr>
         <w:numPr>
           <w:ilvl w:val="0"/>
-          <w:numId w:val="1"/>
+          <w:numId w:val="2"/>
         </w:numPr>
-        <w:spacing w:after="0"/>
-      </w:pPr>
-      <w:r>
-        <w:t>Huisnummer</w:t>
-      </w:r>
-    </w:p>
-    <w:p>
-      <w:pPr>
-        <w:pStyle w:val="Lijstalinea"/>
+        <w:autoSpaceDE w:val="0"/>
+        <w:autoSpaceDN w:val="0"/>
+        <w:adjustRightInd w:val="0"/>
+        <w:spacing w:after="0" w:line="259" w:lineRule="atLeast"/>
+        <w:ind w:left="720" w:hanging="360"/>
+        <w:rPr>
+          <w:rFonts w:ascii="Calibri" w:hAnsi="Calibri" w:cs="Calibri"/>
+          <w:lang w:val="nl"/>
+        </w:rPr>
+      </w:pPr>
+      <w:r>
+        <w:rPr>
+          <w:rFonts w:ascii="Calibri" w:hAnsi="Calibri" w:cs="Calibri"/>
+          <w:lang w:val="nl"/>
+        </w:rPr>
+        <w:t>huisnummer</w:t>
+      </w:r>
+    </w:p>
+    <w:p>
+      <w:pPr>
         <w:numPr>
           <w:ilvl w:val="0"/>
-          <w:numId w:val="1"/>
+          <w:numId w:val="2"/>
         </w:numPr>
-        <w:spacing w:after="0"/>
-      </w:pPr>
-      <w:r>
-        <w:t>Huisletter</w:t>
-      </w:r>
-    </w:p>
-    <w:p>
-      <w:pPr>
-        <w:pStyle w:val="Lijstalinea"/>
+        <w:autoSpaceDE w:val="0"/>
+        <w:autoSpaceDN w:val="0"/>
+        <w:adjustRightInd w:val="0"/>
+        <w:spacing w:after="0" w:line="259" w:lineRule="atLeast"/>
+        <w:ind w:left="720" w:hanging="360"/>
+        <w:rPr>
+          <w:rFonts w:ascii="Calibri" w:hAnsi="Calibri" w:cs="Calibri"/>
+          <w:lang w:val="nl"/>
+        </w:rPr>
+      </w:pPr>
+      <w:r>
+        <w:rPr>
+          <w:rFonts w:ascii="Calibri" w:hAnsi="Calibri" w:cs="Calibri"/>
+          <w:lang w:val="nl"/>
+        </w:rPr>
+        <w:t>huisletter</w:t>
+      </w:r>
+    </w:p>
+    <w:p>
+      <w:pPr>
         <w:numPr>
           <w:ilvl w:val="0"/>
-          <w:numId w:val="1"/>
+          <w:numId w:val="2"/>
         </w:numPr>
-        <w:spacing w:after="0"/>
-      </w:pPr>
-      <w:r>
-        <w:t>Huisnummer toevoeging</w:t>
-      </w:r>
-    </w:p>
-    <w:p>
-      <w:pPr>
-        <w:pStyle w:val="Lijstalinea"/>
+        <w:autoSpaceDE w:val="0"/>
+        <w:autoSpaceDN w:val="0"/>
+        <w:adjustRightInd w:val="0"/>
+        <w:spacing w:after="0" w:line="259" w:lineRule="atLeast"/>
+        <w:ind w:left="720" w:hanging="360"/>
+        <w:rPr>
+          <w:rFonts w:ascii="Calibri" w:hAnsi="Calibri" w:cs="Calibri"/>
+          <w:lang w:val="nl"/>
+        </w:rPr>
+      </w:pPr>
+      <w:r>
+        <w:rPr>
+          <w:rFonts w:ascii="Calibri" w:hAnsi="Calibri" w:cs="Calibri"/>
+          <w:lang w:val="nl"/>
+        </w:rPr>
+        <w:t>huisnummertoevoeging</w:t>
+      </w:r>
+    </w:p>
+    <w:p>
+      <w:pPr>
         <w:numPr>
           <w:ilvl w:val="0"/>
-          <w:numId w:val="1"/>
+          <w:numId w:val="2"/>
         </w:numPr>
-        <w:spacing w:after="0"/>
-      </w:pPr>
-      <w:r>
-        <w:t xml:space="preserve">Plaats </w:t>
-      </w:r>
-    </w:p>
-    <w:p>
-      <w:pPr>
-        <w:pStyle w:val="Lijstalinea"/>
+        <w:autoSpaceDE w:val="0"/>
+        <w:autoSpaceDN w:val="0"/>
+        <w:adjustRightInd w:val="0"/>
+        <w:spacing w:after="0" w:line="259" w:lineRule="atLeast"/>
+        <w:ind w:left="720" w:hanging="360"/>
+        <w:rPr>
+          <w:rFonts w:ascii="Calibri" w:hAnsi="Calibri" w:cs="Calibri"/>
+          <w:lang w:val="nl"/>
+        </w:rPr>
+      </w:pPr>
+      <w:r>
+        <w:rPr>
+          <w:rFonts w:ascii="Calibri" w:hAnsi="Calibri" w:cs="Calibri"/>
+          <w:lang w:val="nl"/>
+        </w:rPr>
+        <w:t>woonplaatsnaam</w:t>
+      </w:r>
+    </w:p>
+    <w:p>
+      <w:pPr>
         <w:numPr>
           <w:ilvl w:val="0"/>
-          <w:numId w:val="1"/>
+          <w:numId w:val="2"/>
         </w:numPr>
-        <w:spacing w:after="0"/>
-      </w:pPr>
-      <w:r>
-        <w:t>Postcode</w:t>
+        <w:autoSpaceDE w:val="0"/>
+        <w:autoSpaceDN w:val="0"/>
+        <w:adjustRightInd w:val="0"/>
+        <w:spacing w:after="0" w:line="259" w:lineRule="atLeast"/>
+        <w:ind w:left="720" w:hanging="360"/>
+        <w:rPr>
+          <w:rFonts w:ascii="Calibri" w:hAnsi="Calibri" w:cs="Calibri"/>
+          <w:lang w:val="nl"/>
+        </w:rPr>
+      </w:pPr>
+      <w:r>
+        <w:rPr>
+          <w:rFonts w:ascii="Calibri" w:hAnsi="Calibri" w:cs="Calibri"/>
+          <w:lang w:val="nl"/>
+        </w:rPr>
+        <w:t>postcode</w:t>
       </w:r>
     </w:p>
     <w:p>
@@ -381,78 +502,133 @@
         <w:spacing w:after="0"/>
       </w:pPr>
       <w:r>
-        <w:t>Gegevens set:</w:t>
-      </w:r>
-    </w:p>
-    <w:p>
-      <w:pPr>
-        <w:pStyle w:val="Lijstalinea"/>
+        <w:t>Gegevens set</w:t>
+      </w:r>
+      <w:r>
+        <w:t xml:space="preserve"> partner</w:t>
+      </w:r>
+    </w:p>
+    <w:p>
+      <w:pPr>
         <w:numPr>
           <w:ilvl w:val="0"/>
           <w:numId w:val="1"/>
         </w:numPr>
-        <w:spacing w:after="0"/>
-      </w:pPr>
-      <w:r>
-        <w:t>Naam</w:t>
-      </w:r>
-    </w:p>
-    <w:p>
-      <w:pPr>
-        <w:pStyle w:val="Lijstalinea"/>
+        <w:autoSpaceDE w:val="0"/>
+        <w:autoSpaceDN w:val="0"/>
+        <w:adjustRightInd w:val="0"/>
+        <w:spacing w:after="0" w:line="259" w:lineRule="atLeast"/>
+        <w:rPr>
+          <w:rFonts w:ascii="Calibri" w:hAnsi="Calibri" w:cs="Calibri"/>
+          <w:lang w:val="nl"/>
+        </w:rPr>
+      </w:pPr>
+      <w:r>
+        <w:rPr>
+          <w:rFonts w:ascii="Calibri" w:hAnsi="Calibri" w:cs="Calibri"/>
+          <w:lang w:val="nl"/>
+        </w:rPr>
+        <w:t>geslachtsnaam</w:t>
+      </w:r>
+    </w:p>
+    <w:p>
+      <w:pPr>
         <w:numPr>
           <w:ilvl w:val="0"/>
           <w:numId w:val="1"/>
         </w:numPr>
-        <w:spacing w:after="0"/>
-      </w:pPr>
-      <w:r>
-        <w:t>Voorvoegsels</w:t>
-      </w:r>
-    </w:p>
-    <w:p>
-      <w:pPr>
-        <w:pStyle w:val="Lijstalinea"/>
+        <w:autoSpaceDE w:val="0"/>
+        <w:autoSpaceDN w:val="0"/>
+        <w:adjustRightInd w:val="0"/>
+        <w:spacing w:after="0" w:line="259" w:lineRule="atLeast"/>
+        <w:rPr>
+          <w:rFonts w:ascii="Calibri" w:hAnsi="Calibri" w:cs="Calibri"/>
+          <w:lang w:val="nl"/>
+        </w:rPr>
+      </w:pPr>
+      <w:r>
+        <w:rPr>
+          <w:rFonts w:ascii="Calibri" w:hAnsi="Calibri" w:cs="Calibri"/>
+          <w:lang w:val="nl"/>
+        </w:rPr>
+        <w:t>voorvoegselGeslachtnaam</w:t>
+      </w:r>
+    </w:p>
+    <w:p>
+      <w:pPr>
         <w:numPr>
           <w:ilvl w:val="0"/>
           <w:numId w:val="1"/>
         </w:numPr>
-        <w:spacing w:after="0"/>
-      </w:pPr>
-      <w:r>
-        <w:t>Voorletters</w:t>
-      </w:r>
-    </w:p>
-    <w:p>
-      <w:pPr>
-        <w:pStyle w:val="Lijstalinea"/>
+        <w:autoSpaceDE w:val="0"/>
+        <w:autoSpaceDN w:val="0"/>
+        <w:adjustRightInd w:val="0"/>
+        <w:spacing w:after="0" w:line="259" w:lineRule="atLeast"/>
+        <w:rPr>
+          <w:rFonts w:ascii="Calibri" w:hAnsi="Calibri" w:cs="Calibri"/>
+          <w:lang w:val="nl"/>
+        </w:rPr>
+      </w:pPr>
+      <w:r>
+        <w:rPr>
+          <w:rFonts w:ascii="Calibri" w:hAnsi="Calibri" w:cs="Calibri"/>
+          <w:lang w:val="nl"/>
+        </w:rPr>
+        <w:t>voorletterAanschrijving</w:t>
+      </w:r>
+    </w:p>
+    <w:p>
+      <w:pPr>
         <w:numPr>
           <w:ilvl w:val="0"/>
           <w:numId w:val="1"/>
         </w:numPr>
-        <w:spacing w:after="0"/>
-      </w:pPr>
-      <w:r>
-        <w:t xml:space="preserve">Geboorte datum </w:t>
-      </w:r>
-    </w:p>
-    <w:p>
-      <w:pPr>
-        <w:pStyle w:val="Lijstalinea"/>
+        <w:autoSpaceDE w:val="0"/>
+        <w:autoSpaceDN w:val="0"/>
+        <w:adjustRightInd w:val="0"/>
+        <w:spacing w:after="0" w:line="259" w:lineRule="atLeast"/>
+        <w:rPr>
+          <w:rFonts w:ascii="Calibri" w:hAnsi="Calibri" w:cs="Calibri"/>
+          <w:lang w:val="nl"/>
+        </w:rPr>
+      </w:pPr>
+      <w:r>
+        <w:rPr>
+          <w:rFonts w:ascii="Calibri" w:hAnsi="Calibri" w:cs="Calibri"/>
+          <w:lang w:val="nl"/>
+        </w:rPr>
+        <w:t>geboorteDatum</w:t>
+      </w:r>
+    </w:p>
+    <w:p>
+      <w:pPr>
         <w:numPr>
           <w:ilvl w:val="0"/>
           <w:numId w:val="1"/>
         </w:numPr>
-        <w:spacing w:after="0"/>
-      </w:pPr>
-      <w:r>
-        <w:t>BSN</w:t>
-      </w:r>
-    </w:p>
-    <w:p>
-      <w:pPr>
-        <w:spacing w:after="0"/>
-      </w:pPr>
+        <w:autoSpaceDE w:val="0"/>
+        <w:autoSpaceDN w:val="0"/>
+        <w:adjustRightInd w:val="0"/>
+        <w:spacing w:after="0" w:line="259" w:lineRule="atLeast"/>
+        <w:rPr>
+          <w:rFonts w:ascii="Calibri" w:hAnsi="Calibri" w:cs="Calibri"/>
+          <w:lang w:val="nl"/>
+        </w:rPr>
+      </w:pPr>
+      <w:r>
+        <w:rPr>
+          <w:rFonts w:ascii="Calibri" w:hAnsi="Calibri" w:cs="Calibri"/>
+          <w:lang w:val="nl"/>
+        </w:rPr>
+        <w:t>burgerservicenummer</w:t>
+      </w:r>
+    </w:p>
+    <w:p>
+      <w:pPr>
+        <w:spacing w:after="0"/>
+      </w:pPr>
+      <w:bookmarkStart w:id="0" w:name="_GoBack"/>
+      <w:bookmarkEnd w:id="0"/>
       <w:r>
         <w:rPr>
           <w:noProof/>
@@ -501,19 +677,7 @@
         <w:spacing w:after="0"/>
       </w:pPr>
       <w:r>
-        <w:t xml:space="preserve">1.2.2 </w:t>
-      </w:r>
-      <w:r>
-        <w:t xml:space="preserve">Gemeente op de hoogte stellen dat </w:t>
-      </w:r>
-      <w:r>
-        <w:t xml:space="preserve">relatie </w:t>
-      </w:r>
-      <w:r>
-        <w:t>gegevens aangevuld zijn</w:t>
-      </w:r>
-      <w:r>
-        <w:t>.</w:t>
+        <w:t>1.2.2 Gemeente op de hoogte stellen dat relatie gegevens aangevuld zijn.</w:t>
       </w:r>
     </w:p>
     <w:p>
@@ -704,10 +868,7 @@
         <w:t xml:space="preserve">1.1.6 </w:t>
       </w:r>
       <w:r>
-        <w:t xml:space="preserve">Wacht op keuze burger voor </w:t>
-      </w:r>
-      <w:r>
-        <w:t>digitale pas of tastbare pas.</w:t>
+        <w:t>Wacht op keuze burger voor digitale pas of tastbare pas.</w:t>
       </w:r>
     </w:p>
     <w:p>
@@ -891,8 +1052,6 @@
       <w:r>
         <w:t>1.4.1 Bericht aan leverancier passen voor aanmaak pas.</w:t>
       </w:r>
-      <w:bookmarkStart w:id="0" w:name="_GoBack"/>
-      <w:bookmarkEnd w:id="0"/>
     </w:p>
     <w:sectPr>
       <w:pgSz w:w="11906" w:h="16838"/>
@@ -905,8 +1064,18 @@
 </file>
 
 <file path=word/numbering.xml><?xml version="1.0" encoding="utf-8"?>
-<w:numbering xmlns:wpc="http://schemas.microsoft.com/office/word/2010/wordprocessingCanvas" xmlns:mc="http://schemas.openxmlformats.org/markup-compatibility/2006" xmlns:o="urn:schemas-microsoft-com:office:office" xmlns:r="http://schemas.openxmlformats.org/officeDocument/2006/relationships" xmlns:m="http://schemas.openxmlformats.org/officeDocument/2006/math" xmlns:v="urn:schemas-microsoft-com:vml" xmlns:wp14="http://schemas.microsoft.com/office/word/2010/wordprocessingDrawing" xmlns:wp="http://schemas.openxmlformats.org/drawingml/2006/wordprocessingDrawing" xmlns:w10="urn:schemas-microsoft-com:office:word" xmlns:w="http://schemas.openxmlformats.org/wordprocessingml/2006/main" xmlns:w14="http://schemas.microsoft.com/office/word/2010/wordml" xmlns:w15="http://schemas.microsoft.com/office/word/2012/wordml" xmlns:wpg="http://schemas.microsoft.com/office/word/2010/wordprocessingGroup" xmlns:wpi="http://schemas.microsoft.com/office/word/2010/wordprocessingInk" xmlns:wne="http://schemas.microsoft.com/office/word/2006/wordml" xmlns:wps="http://schemas.microsoft.com/office/word/2010/wordprocessingShape" mc:Ignorable="w14 w15 wp14">
+<w:numbering xmlns:wpc="http://schemas.microsoft.com/office/word/2010/wordprocessingCanvas" xmlns:cx="http://schemas.microsoft.com/office/drawing/2014/chartex" xmlns:mc="http://schemas.openxmlformats.org/markup-compatibility/2006" xmlns:o="urn:schemas-microsoft-com:office:office" xmlns:r="http://schemas.openxmlformats.org/officeDocument/2006/relationships" xmlns:m="http://schemas.openxmlformats.org/officeDocument/2006/math" xmlns:v="urn:schemas-microsoft-com:vml" xmlns:wp14="http://schemas.microsoft.com/office/word/2010/wordprocessingDrawing" xmlns:wp="http://schemas.openxmlformats.org/drawingml/2006/wordprocessingDrawing" xmlns:w10="urn:schemas-microsoft-com:office:word" xmlns:w="http://schemas.openxmlformats.org/wordprocessingml/2006/main" xmlns:w14="http://schemas.microsoft.com/office/word/2010/wordml" xmlns:w15="http://schemas.microsoft.com/office/word/2012/wordml" xmlns:w16se="http://schemas.microsoft.com/office/word/2015/wordml/symex" xmlns:wpg="http://schemas.microsoft.com/office/word/2010/wordprocessingGroup" xmlns:wpi="http://schemas.microsoft.com/office/word/2010/wordprocessingInk" xmlns:wne="http://schemas.microsoft.com/office/word/2006/wordml" xmlns:wps="http://schemas.microsoft.com/office/word/2010/wordprocessingShape" mc:Ignorable="w14 w15 w16se wp14">
   <w:abstractNum w:abstractNumId="0" w15:restartNumberingAfterBreak="0">
+    <w:nsid w:val="FFFFFFFE"/>
+    <w:multiLevelType w:val="singleLevel"/>
+    <w:tmpl w:val="F7B8D722"/>
+    <w:lvl w:ilvl="0">
+      <w:numFmt w:val="bullet"/>
+      <w:lvlText w:val="*"/>
+      <w:lvlJc w:val="left"/>
+    </w:lvl>
+  </w:abstractNum>
+  <w:abstractNum w:abstractNumId="1" w15:restartNumberingAfterBreak="0">
     <w:nsid w:val="35FB1E41"/>
     <w:multiLevelType w:val="hybridMultilevel"/>
     <w:tmpl w:val="61CE998C"/>
@@ -1020,13 +1189,27 @@
     </w:lvl>
   </w:abstractNum>
   <w:num w:numId="1">
+    <w:abstractNumId w:val="1"/>
+  </w:num>
+  <w:num w:numId="2">
     <w:abstractNumId w:val="0"/>
+    <w:lvlOverride w:ilvl="0">
+      <w:lvl w:ilvl="0">
+        <w:numFmt w:val="bullet"/>
+        <w:lvlText w:val=""/>
+        <w:legacy w:legacy="1" w:legacySpace="0" w:legacyIndent="360"/>
+        <w:lvlJc w:val="left"/>
+        <w:rPr>
+          <w:rFonts w:ascii="Symbol" w:hAnsi="Symbol" w:hint="default"/>
+        </w:rPr>
+      </w:lvl>
+    </w:lvlOverride>
   </w:num>
 </w:numbering>
 </file>
 
 <file path=word/styles.xml><?xml version="1.0" encoding="utf-8"?>
-<w:styles xmlns:mc="http://schemas.openxmlformats.org/markup-compatibility/2006" xmlns:r="http://schemas.openxmlformats.org/officeDocument/2006/relationships" xmlns:w="http://schemas.openxmlformats.org/wordprocessingml/2006/main" xmlns:w14="http://schemas.microsoft.com/office/word/2010/wordml" xmlns:w15="http://schemas.microsoft.com/office/word/2012/wordml" mc:Ignorable="w14 w15">
+<w:styles xmlns:mc="http://schemas.openxmlformats.org/markup-compatibility/2006" xmlns:r="http://schemas.openxmlformats.org/officeDocument/2006/relationships" xmlns:w="http://schemas.openxmlformats.org/wordprocessingml/2006/main" xmlns:w14="http://schemas.microsoft.com/office/word/2010/wordml" xmlns:w15="http://schemas.microsoft.com/office/word/2012/wordml" xmlns:w16se="http://schemas.microsoft.com/office/word/2015/wordml/symex" mc:Ignorable="w14 w15 w16se">
   <w:docDefaults>
     <w:rPrDefault>
       <w:rPr>

</xml_diff>